<commit_message>
end of day 13.01.2019
</commit_message>
<xml_diff>
--- a/assests/Gen-Desc.docx
+++ b/assests/Gen-Desc.docx
@@ -4068,18 +4068,10 @@
             <w:pPr>
               <w:keepLines/>
             </w:pPr>
-            <w:bookmarkStart w:id="46" w:name="_GoBack"/>
-            <w:r>
-              <w:t xml:space="preserve">Enter </w:t>
-            </w:r>
-            <w:r>
-              <w:t xml:space="preserve">x </w:t>
-            </w:r>
-            <w:r>
-              <w:t>wind zones here</w:t>
-            </w:r>
-          </w:p>
-          <w:bookmarkEnd w:id="46"/>
+            <w:r>
+              <w:t>Enter x wind zones here</w:t>
+            </w:r>
+          </w:p>
           <w:p>
             <w:pPr>
               <w:keepLines/>
@@ -6332,7 +6324,7 @@
       <w:pPr>
         <w:outlineLvl w:val="2"/>
       </w:pPr>
-      <w:bookmarkStart w:id="47" w:name="_Toc485290634"/>
+      <w:bookmarkStart w:id="46" w:name="_Toc485290634"/>
       <w:r>
         <w:rPr>
           <w:b/>
@@ -6342,7 +6334,7 @@
         </w:rPr>
         <w:br w:type="page"/>
       </w:r>
-      <w:bookmarkEnd w:id="47"/>
+      <w:bookmarkEnd w:id="46"/>
     </w:p>
     <w:p/>
     <w:p>
@@ -6422,12 +6414,12 @@
           <w:szCs w:val="28"/>
         </w:rPr>
       </w:pPr>
-      <w:bookmarkStart w:id="48" w:name="_Toc145418421"/>
-      <w:bookmarkStart w:id="49" w:name="_Toc378836900"/>
-      <w:bookmarkStart w:id="50" w:name="_Toc431796473"/>
-      <w:bookmarkStart w:id="51" w:name="_Toc447468404"/>
-      <w:bookmarkStart w:id="52" w:name="_Toc450817560"/>
-      <w:bookmarkStart w:id="53" w:name="_Toc145418423"/>
+      <w:bookmarkStart w:id="47" w:name="_Toc145418421"/>
+      <w:bookmarkStart w:id="48" w:name="_Toc378836900"/>
+      <w:bookmarkStart w:id="49" w:name="_Toc431796473"/>
+      <w:bookmarkStart w:id="50" w:name="_Toc447468404"/>
+      <w:bookmarkStart w:id="51" w:name="_Toc450817560"/>
+      <w:bookmarkStart w:id="52" w:name="_Toc145418423"/>
       <w:r>
         <w:rPr>
           <w:b/>
@@ -6437,11 +6429,11 @@
         </w:rPr>
         <w:t>Temperature Loading</w:t>
       </w:r>
+      <w:bookmarkEnd w:id="47"/>
       <w:bookmarkEnd w:id="48"/>
       <w:bookmarkEnd w:id="49"/>
       <w:bookmarkEnd w:id="50"/>
       <w:bookmarkEnd w:id="51"/>
-      <w:bookmarkEnd w:id="52"/>
     </w:p>
     <w:p>
       <w:pPr>
@@ -6580,11 +6572,19 @@
               <w:ind w:right="56"/>
               <w:jc w:val="both"/>
             </w:pPr>
+            <w:bookmarkStart w:id="53" w:name="_GoBack"/>
             <w:r>
               <w:rPr>
                 <w:sz w:val="23"/>
               </w:rPr>
-              <w:t xml:space="preserve">The temperature loading is obtained as the difference between the highest and lowest one-day mean. For Al </w:t>
+              <w:t xml:space="preserve">The temperature loading is obtained as the difference between the highest and lowest one-day mean. For </w:t>
+            </w:r>
+            <w:bookmarkEnd w:id="53"/>
+            <w:r>
+              <w:rPr>
+                <w:sz w:val="23"/>
+              </w:rPr>
+              <w:t xml:space="preserve">Al </w:t>
             </w:r>
             <w:proofErr w:type="spellStart"/>
             <w:r>
@@ -8837,7 +8837,7 @@
         <w:lastRenderedPageBreak/>
         <w:t>Load Combination Factors</w:t>
       </w:r>
-      <w:bookmarkEnd w:id="53"/>
+      <w:bookmarkEnd w:id="52"/>
       <w:bookmarkEnd w:id="59"/>
       <w:bookmarkEnd w:id="60"/>
       <w:bookmarkEnd w:id="61"/>
@@ -16125,7 +16125,7 @@
         <w:sz w:val="16"/>
         <w:szCs w:val="16"/>
       </w:rPr>
-      <w:t>8</w:t>
+      <w:t>7</w:t>
     </w:r>
     <w:r>
       <w:rPr>
@@ -20672,7 +20672,7 @@
 </file>
 
 <file path=customXml/itemProps1.xml><?xml version="1.0" encoding="utf-8"?>
-<ds:datastoreItem xmlns:ds="http://schemas.openxmlformats.org/officeDocument/2006/customXml" ds:itemID="{2C8B2DCC-5AC9-49E4-9C78-52EA513AD9A0}">
+<ds:datastoreItem xmlns:ds="http://schemas.openxmlformats.org/officeDocument/2006/customXml" ds:itemID="{FB03CA5B-9AC2-4D14-BFE8-765AD780796C}">
   <ds:schemaRefs>
     <ds:schemaRef ds:uri="http://schemas.openxmlformats.org/officeDocument/2006/bibliography"/>
   </ds:schemaRefs>

</xml_diff>